<commit_message>
Added new project files
</commit_message>
<xml_diff>
--- a/Final Project/DS5K Final Project Pitch.docx
+++ b/Final Project/DS5K Final Project Pitch.docx
@@ -30,6 +30,12 @@
         </w:rPr>
         <w:t>Problem Statement</w:t>
       </w:r>
+      <w:r>
+        <w:rPr>
+          <w:b/>
+        </w:rPr>
+        <w:t xml:space="preserve"> #1</w:t>
+      </w:r>
     </w:p>
     <w:p>
       <w:r>
@@ -91,36 +97,143 @@
     <w:p>
       <w:r>
         <w:t xml:space="preserve">I will begin with exploring the data and producing summary statistics </w:t>
+      </w:r>
+    </w:p>
+    <w:p>
+      <w:r>
+        <w:t xml:space="preserve">Are there </w:t>
+      </w:r>
+      <w:r>
+        <w:t>significant clusters</w:t>
+      </w:r>
+      <w:r>
+        <w:t xml:space="preserve"> of primary and secondary contributing</w:t>
+      </w:r>
+      <w:r>
+        <w:t xml:space="preserve"> factors in aviati</w:t>
+      </w:r>
+      <w:r>
+        <w:t>on mishaps whe</w:t>
+      </w:r>
+      <w:r>
+        <w:t>n looking at different types of mishaps? For example, do stall or spin mishap types occur more frequently when there is a specific combination of contributing factors (e.g., meteorological, physiological, or mechanical, etc.)?</w:t>
+      </w:r>
+    </w:p>
+    <w:p>
+      <w:r>
+        <w:t>Are there specific contributing factors (or groups of factors) that, if focused on via training or other resources, would have a more significant impact on aviation mishap rates for the most common mishap types?</w:t>
+      </w:r>
+    </w:p>
+    <w:p>
+      <w:pPr>
+        <w:rPr>
+          <w:b/>
+        </w:rPr>
+      </w:pPr>
+      <w:r>
+        <w:rPr>
+          <w:b/>
+        </w:rPr>
+        <w:t>Possible Challenges</w:t>
+      </w:r>
+    </w:p>
+    <w:p>
+      <w:r>
+        <w:t>There are several data sets provided f</w:t>
+      </w:r>
+      <w:r>
+        <w:t>rom multiple organizations that are each very large. I will need to study each data set thoroughly to determine the best combination of data and questions to ask.</w:t>
+      </w:r>
+    </w:p>
+    <w:p>
+      <w:r>
+        <w:t xml:space="preserve">The Federal Aviation Regulations (FAR) define “accident” and “incident” in such a way that </w:t>
+      </w:r>
+      <w:r>
+        <w:t xml:space="preserve">incident </w:t>
+      </w:r>
+      <w:r>
+        <w:t xml:space="preserve">reporting is voluntary in many cases, and </w:t>
+      </w:r>
+      <w:r>
+        <w:t>jurisdiction over an accident/incident falls under different agencies (i.e., the FAA or the NTSB) depending on the circumstances. This complicates the selection of data sets and the questions I will ultimately decide to seek answers to, and could also complicate the reporting of results.</w:t>
+      </w:r>
+    </w:p>
+    <w:p/>
+    <w:p>
+      <w:r>
+        <w:br w:type="page"/>
+      </w:r>
+    </w:p>
+    <w:p>
+      <w:pPr>
+        <w:rPr>
+          <w:b/>
+        </w:rPr>
+      </w:pPr>
+      <w:r>
+        <w:rPr>
+          <w:b/>
+        </w:rPr>
+        <w:lastRenderedPageBreak/>
+        <w:t>Problem Statement</w:t>
+      </w:r>
+      <w:r>
+        <w:rPr>
+          <w:b/>
+        </w:rPr>
+        <w:t xml:space="preserve"> #2</w:t>
+      </w:r>
+    </w:p>
+    <w:p>
+      <w:r>
+        <w:t xml:space="preserve">Over </w:t>
+      </w:r>
+    </w:p>
+    <w:p>
+      <w:pPr>
+        <w:rPr>
+          <w:b/>
+        </w:rPr>
+      </w:pPr>
+      <w:r>
+        <w:rPr>
+          <w:b/>
+        </w:rPr>
+        <w:t>Data set(s)</w:t>
+      </w:r>
+    </w:p>
+    <w:p>
+      <w:r>
+        <w:t xml:space="preserve">For this exercise, I will </w:t>
+      </w:r>
+    </w:p>
+    <w:p>
+      <w:pPr>
+        <w:rPr>
+          <w:b/>
+        </w:rPr>
+      </w:pPr>
+      <w:r>
+        <w:rPr>
+          <w:b/>
+        </w:rPr>
+        <w:t>Sample questions I seek to answer</w:t>
+      </w:r>
+    </w:p>
+    <w:p>
+      <w:r>
+        <w:t xml:space="preserve">I will begin with exploring the data and producing summary statistics </w:t>
+      </w:r>
+    </w:p>
+    <w:p>
+      <w:r>
+        <w:t xml:space="preserve">Are </w:t>
       </w:r>
       <w:bookmarkStart w:id="0" w:name="_GoBack"/>
       <w:bookmarkEnd w:id="0"/>
     </w:p>
     <w:p>
-      <w:r>
-        <w:t xml:space="preserve">Are there </w:t>
-      </w:r>
-      <w:r>
-        <w:t>significant clusters</w:t>
-      </w:r>
-      <w:r>
-        <w:t xml:space="preserve"> of primary and secondary contributing</w:t>
-      </w:r>
-      <w:r>
-        <w:t xml:space="preserve"> factors in aviati</w:t>
-      </w:r>
-      <w:r>
-        <w:t>on mishaps whe</w:t>
-      </w:r>
-      <w:r>
-        <w:t>n looking at different types of mishaps? For example, do stall or spin mishap types occur more frequently when there is a specific combination of contributing factors (e.g., meteorological, physiological, or mechanical, etc.)?</w:t>
-      </w:r>
-    </w:p>
-    <w:p>
-      <w:r>
-        <w:t>Are there specific contributing factors (or groups of factors) that, if focused on via training or other resources, would have a more significant impact on aviation mishap rates for the most common mishap types?</w:t>
-      </w:r>
-    </w:p>
-    <w:p>
       <w:pPr>
         <w:rPr>
           <w:b/>
@@ -135,24 +248,7 @@
     </w:p>
     <w:p>
       <w:r>
-        <w:t>There are several data sets provided f</w:t>
-      </w:r>
-      <w:r>
-        <w:t>rom multiple organizations that are each very large. I will need to study each data set thoroughly to determine the best combination of data and questions to ask.</w:t>
-      </w:r>
-    </w:p>
-    <w:p>
-      <w:r>
-        <w:t xml:space="preserve">The Federal Aviation Regulations (FAR) define “accident” and “incident” in such a way that </w:t>
-      </w:r>
-      <w:r>
-        <w:t xml:space="preserve">incident </w:t>
-      </w:r>
-      <w:r>
-        <w:t xml:space="preserve">reporting is voluntary in many cases, and </w:t>
-      </w:r>
-      <w:r>
-        <w:t>jurisdiction over an accident/incident falls under different agencies (i.e., the FAA or the NTSB) depending on the circumstances. This complicates the selection of data sets and the questions I will ultimately decide to seek answers to, and could also complicate the reporting of results.</w:t>
+        <w:t>There are several data</w:t>
       </w:r>
     </w:p>
     <w:sectPr>

</xml_diff>

<commit_message>
updated Final Project deliverable
</commit_message>
<xml_diff>
--- a/Final Project/DS5K Final Project Pitch.docx
+++ b/Final Project/DS5K Final Project Pitch.docx
@@ -138,6 +138,7 @@
       </w:r>
     </w:p>
     <w:p>
+      <w:bookmarkStart w:id="0" w:name="_GoBack"/>
       <w:r>
         <w:t>There are several data sets provided f</w:t>
       </w:r>
@@ -159,6 +160,7 @@
         <w:t>jurisdiction over an accident/incident falls under different agencies (i.e., the FAA or the NTSB) depending on the circumstances. This complicates the selection of data sets and the questions I will ultimately decide to seek answers to, and could also complicate the reporting of results.</w:t>
       </w:r>
     </w:p>
+    <w:bookmarkEnd w:id="0"/>
     <w:p/>
     <w:p>
       <w:r>
@@ -185,11 +187,7 @@
         <w:t xml:space="preserve"> #2</w:t>
       </w:r>
     </w:p>
-    <w:p>
-      <w:r>
-        <w:t xml:space="preserve">Over </w:t>
-      </w:r>
-    </w:p>
+    <w:p/>
     <w:p>
       <w:pPr>
         <w:rPr>
@@ -207,6 +205,9 @@
       <w:r>
         <w:t xml:space="preserve">For this exercise, I will </w:t>
       </w:r>
+      <w:r>
+        <w:t>use the Amazon Pricing Data housed in the Sailfish Exchange repository.</w:t>
+      </w:r>
     </w:p>
     <w:p>
       <w:pPr>
@@ -230,8 +231,6 @@
       <w:r>
         <w:t xml:space="preserve">Are </w:t>
       </w:r>
-      <w:bookmarkStart w:id="0" w:name="_GoBack"/>
-      <w:bookmarkEnd w:id="0"/>
     </w:p>
     <w:p>
       <w:pPr>

</xml_diff>